<commit_message>
changes to assignment 1.2
</commit_message>
<xml_diff>
--- a/module-1/favelli_a1.2.docx
+++ b/module-1/favelli_a1.2.docx
@@ -9,7 +9,70 @@
           <w:szCs w:val="32"/>
         </w:rPr>
       </w:pPr>
-      <w:proofErr w:type="spellStart"/>
+      <w:r>
+        <w:rPr>
+          <w:sz w:val="32"/>
+          <w:szCs w:val="32"/>
+        </w:rPr>
+        <w:t>Melissa Favelli</w:t>
+      </w:r>
+      <w:r>
+        <w:rPr>
+          <w:sz w:val="32"/>
+          <w:szCs w:val="32"/>
+        </w:rPr>
+        <w:br/>
+        <w:t>csd310 Database Development &amp; Use</w:t>
+      </w:r>
+      <w:r>
+        <w:rPr>
+          <w:sz w:val="32"/>
+          <w:szCs w:val="32"/>
+        </w:rPr>
+        <w:br/>
+        <w:t>Assignment 1.2</w:t>
+      </w:r>
+      <w:r>
+        <w:rPr>
+          <w:sz w:val="32"/>
+          <w:szCs w:val="32"/>
+        </w:rPr>
+        <w:br/>
+        <w:t>June 8</w:t>
+      </w:r>
+      <w:proofErr w:type="gramStart"/>
+      <w:r>
+        <w:rPr>
+          <w:sz w:val="32"/>
+          <w:szCs w:val="32"/>
+        </w:rPr>
+        <w:t xml:space="preserve"> 2025</w:t>
+      </w:r>
+      <w:proofErr w:type="gramEnd"/>
+    </w:p>
+    <w:p>
+      <w:pPr>
+        <w:rPr>
+          <w:sz w:val="32"/>
+          <w:szCs w:val="32"/>
+        </w:rPr>
+      </w:pPr>
+    </w:p>
+    <w:p>
+      <w:pPr>
+        <w:rPr>
+          <w:sz w:val="32"/>
+          <w:szCs w:val="32"/>
+        </w:rPr>
+      </w:pPr>
+    </w:p>
+    <w:p>
+      <w:pPr>
+        <w:rPr>
+          <w:sz w:val="32"/>
+          <w:szCs w:val="32"/>
+        </w:rPr>
+      </w:pPr>
       <w:r>
         <w:rPr>
           <w:b/>
@@ -17,9 +80,8 @@
           <w:sz w:val="32"/>
           <w:szCs w:val="32"/>
         </w:rPr>
-        <w:t>Github</w:t>
+        <w:t>Repository:</w:t>
       </w:r>
-      <w:proofErr w:type="spellEnd"/>
       <w:r>
         <w:rPr>
           <w:b/>
@@ -27,28 +89,70 @@
           <w:sz w:val="32"/>
           <w:szCs w:val="32"/>
         </w:rPr>
-        <w:t xml:space="preserve"> Repository:</w:t>
+        <w:tab/>
+      </w:r>
+      <w:hyperlink r:id="rId4" w:history="1">
+        <w:r>
+          <w:rPr>
+            <w:rStyle w:val="Hyperlink"/>
+            <w:sz w:val="32"/>
+            <w:szCs w:val="32"/>
+          </w:rPr>
+          <w:t>https://github.com/mel-favelli/csd310.git</w:t>
+        </w:r>
+      </w:hyperlink>
+      <w:r>
+        <w:rPr>
+          <w:sz w:val="32"/>
+          <w:szCs w:val="32"/>
+        </w:rPr>
+        <w:br/>
       </w:r>
       <w:r>
         <w:rPr>
-          <w:b/>
-          <w:bCs/>
-          <w:sz w:val="32"/>
-          <w:szCs w:val="32"/>
-        </w:rPr>
-        <w:tab/>
-      </w:r>
-      <w:r>
-        <w:rPr>
-          <w:sz w:val="32"/>
-          <w:szCs w:val="32"/>
-        </w:rPr>
-        <w:t>https://github.com/mel-favelli/csd310.git</w:t>
+          <w:sz w:val="32"/>
+          <w:szCs w:val="32"/>
+        </w:rPr>
+        <w:br/>
+        <w:t>See next page for screenshots of terminal &amp; git-hub.</w:t>
       </w:r>
     </w:p>
-    <w:p/>
-    <w:p/>
     <w:p>
+      <w:pPr>
+        <w:rPr>
+          <w:sz w:val="32"/>
+          <w:szCs w:val="32"/>
+        </w:rPr>
+      </w:pPr>
+      <w:r>
+        <w:rPr>
+          <w:sz w:val="32"/>
+          <w:szCs w:val="32"/>
+        </w:rPr>
+        <w:br w:type="page"/>
+      </w:r>
+    </w:p>
+    <w:p>
+      <w:pPr>
+        <w:rPr>
+          <w:sz w:val="32"/>
+          <w:szCs w:val="32"/>
+        </w:rPr>
+      </w:pPr>
+      <w:r>
+        <w:rPr>
+          <w:sz w:val="32"/>
+          <w:szCs w:val="32"/>
+        </w:rPr>
+        <w:lastRenderedPageBreak/>
+        <w:br/>
+        <w:t>Screenshot of local directory</w:t>
+      </w:r>
+    </w:p>
+    <w:p>
+      <w:pPr>
+        <w:jc w:val="center"/>
+      </w:pPr>
       <w:r>
         <w:rPr>
           <w:noProof/>
@@ -69,7 +173,7 @@
                     <pic:cNvPicPr/>
                   </pic:nvPicPr>
                   <pic:blipFill>
-                    <a:blip r:embed="rId4" cstate="print">
+                    <a:blip r:embed="rId5" cstate="print">
                       <a:extLst>
                         <a:ext uri="{28A0092B-C50C-407E-A947-70E740481C1C}">
                           <a14:useLocalDpi xmlns:a14="http://schemas.microsoft.com/office/drawing/2010/main" val="0"/>
@@ -97,11 +201,66 @@
       </w:r>
     </w:p>
     <w:p/>
-    <w:p/>
-    <w:p/>
+    <w:p>
+      <w:pPr>
+        <w:rPr>
+          <w:sz w:val="32"/>
+          <w:szCs w:val="32"/>
+        </w:rPr>
+      </w:pPr>
+      <w:r>
+        <w:rPr>
+          <w:sz w:val="32"/>
+          <w:szCs w:val="32"/>
+        </w:rPr>
+        <w:t>Screenshot of Git-Hub</w:t>
+      </w:r>
+    </w:p>
+    <w:p>
+      <w:pPr>
+        <w:jc w:val="center"/>
+      </w:pPr>
+      <w:r>
+        <w:drawing>
+          <wp:inline distT="0" distB="0" distL="0" distR="0" wp14:anchorId="0EF0D248" wp14:editId="4540FA42">
+            <wp:extent cx="5943600" cy="3585845"/>
+            <wp:effectExtent l="0" t="0" r="0" b="0"/>
+            <wp:docPr id="355301817" name="Picture 1" descr="A screenshot of a computer&#10;&#10;AI-generated content may be incorrect."/>
+            <wp:cNvGraphicFramePr>
+              <a:graphicFrameLocks xmlns:a="http://schemas.openxmlformats.org/drawingml/2006/main" noChangeAspect="1"/>
+            </wp:cNvGraphicFramePr>
+            <a:graphic xmlns:a="http://schemas.openxmlformats.org/drawingml/2006/main">
+              <a:graphicData uri="http://schemas.openxmlformats.org/drawingml/2006/picture">
+                <pic:pic xmlns:pic="http://schemas.openxmlformats.org/drawingml/2006/picture">
+                  <pic:nvPicPr>
+                    <pic:cNvPr id="355301817" name="Picture 1" descr="A screenshot of a computer&#10;&#10;AI-generated content may be incorrect."/>
+                    <pic:cNvPicPr/>
+                  </pic:nvPicPr>
+                  <pic:blipFill>
+                    <a:blip r:embed="rId6"/>
+                    <a:stretch>
+                      <a:fillRect/>
+                    </a:stretch>
+                  </pic:blipFill>
+                  <pic:spPr>
+                    <a:xfrm>
+                      <a:off x="0" y="0"/>
+                      <a:ext cx="5943600" cy="3585845"/>
+                    </a:xfrm>
+                    <a:prstGeom prst="rect">
+                      <a:avLst/>
+                    </a:prstGeom>
+                  </pic:spPr>
+                </pic:pic>
+              </a:graphicData>
+            </a:graphic>
+          </wp:inline>
+        </w:drawing>
+      </w:r>
+    </w:p>
     <w:sectPr>
       <w:pgSz w:w="12240" w:h="15840"/>
-      <w:pgMar w:top="1440" w:right="1440" w:bottom="1440" w:left="1440" w:header="720" w:footer="720" w:gutter="0"/>
+      <w:pgMar w:top="720" w:right="720" w:bottom="720" w:left="720" w:header="720" w:footer="720" w:gutter="0"/>
       <w:cols w:space="720"/>
       <w:docGrid w:linePitch="360"/>
     </w:sectPr>
@@ -1026,6 +1185,29 @@
       <w:spacing w:val="5"/>
     </w:rPr>
   </w:style>
+  <w:style w:type="character" w:styleId="Hyperlink">
+    <w:name w:val="Hyperlink"/>
+    <w:basedOn w:val="DefaultParagraphFont"/>
+    <w:uiPriority w:val="99"/>
+    <w:unhideWhenUsed/>
+    <w:rsid w:val="005A2F76"/>
+    <w:rPr>
+      <w:color w:val="467886" w:themeColor="hyperlink"/>
+      <w:u w:val="single"/>
+    </w:rPr>
+  </w:style>
+  <w:style w:type="character" w:styleId="UnresolvedMention">
+    <w:name w:val="Unresolved Mention"/>
+    <w:basedOn w:val="DefaultParagraphFont"/>
+    <w:uiPriority w:val="99"/>
+    <w:semiHidden/>
+    <w:unhideWhenUsed/>
+    <w:rsid w:val="005A2F76"/>
+    <w:rPr>
+      <w:color w:val="605E5C"/>
+      <w:shd w:val="clear" w:color="auto" w:fill="E1DFDD"/>
+    </w:rPr>
+  </w:style>
 </w:styles>
 </file>
 

</xml_diff>